<commit_message>
Restructuring the visual analysis
added visualmeta_wrapper which is the master script for all plotting needs.

formatBin_wrapper combines binToBin with oetoBin
</commit_message>
<xml_diff>
--- a/MATLAB-Analysis/spikeSorting/Spike sorting pipeline.docx
+++ b/MATLAB-Analysis/spikeSorting/Spike sorting pipeline.docx
@@ -196,6 +196,57 @@
               <w:rPr>
                 <w:noProof/>
               </w:rPr>
+              <w:t>Folders with .continuous files (open</w:t>
+            </w:r>
+            <w:r>
+              <w:rPr>
+                <w:noProof/>
+              </w:rPr>
+              <w:t xml:space="preserve"> </w:t>
+            </w:r>
+            <w:r>
+              <w:rPr>
+                <w:noProof/>
+              </w:rPr>
+              <w:t>ephys output)</w:t>
+            </w:r>
+            <w:r>
+              <w:rPr>
+                <w:noProof/>
+              </w:rPr>
+              <w:t xml:space="preserve"> </w:t>
+            </w:r>
+          </w:p>
+          <w:p>
+            <w:pPr>
+              <w:spacing w:after="0" w:line="240" w:lineRule="auto"/>
+              <w:cnfStyle w:val="000000000000" w:firstRow="0" w:lastRow="0" w:firstColumn="0" w:lastColumn="0" w:oddVBand="0" w:evenVBand="0" w:oddHBand="0" w:evenHBand="0" w:firstRowFirstColumn="0" w:firstRowLastColumn="0" w:lastRowFirstColumn="0" w:lastRowLastColumn="0"/>
+              <w:rPr>
+                <w:b/>
+                <w:noProof/>
+              </w:rPr>
+            </w:pPr>
+            <w:r>
+              <w:rPr>
+                <w:b/>
+                <w:noProof/>
+              </w:rPr>
+              <w:t>OR</w:t>
+            </w:r>
+          </w:p>
+          <w:p>
+            <w:pPr>
+              <w:spacing w:after="0" w:line="240" w:lineRule="auto"/>
+              <w:cnfStyle w:val="000000000000" w:firstRow="0" w:lastRow="0" w:firstColumn="0" w:lastColumn="0" w:oddVBand="0" w:evenVBand="0" w:oddHBand="0" w:evenHBand="0" w:firstRowFirstColumn="0" w:firstRowLastColumn="0" w:lastRowFirstColumn="0" w:lastRowLastColumn="0"/>
+              <w:rPr>
+                <w:b/>
+                <w:noProof/>
+              </w:rPr>
+            </w:pPr>
+            <w:r>
+              <w:rPr>
+                <w:noProof/>
+              </w:rPr>
               <w:t>YYMMDD_01.bin</w:t>
             </w:r>
           </w:p>
@@ -228,38 +279,6 @@
                 <w:noProof/>
               </w:rPr>
               <w:t>YYMMDD_06.bin… (a collection of bin)</w:t>
-            </w:r>
-          </w:p>
-          <w:p>
-            <w:pPr>
-              <w:spacing w:after="0" w:line="240" w:lineRule="auto"/>
-              <w:cnfStyle w:val="000000000000" w:firstRow="0" w:lastRow="0" w:firstColumn="0" w:lastColumn="0" w:oddVBand="0" w:evenVBand="0" w:oddHBand="0" w:evenHBand="0" w:firstRowFirstColumn="0" w:firstRowLastColumn="0" w:lastRowFirstColumn="0" w:lastRowLastColumn="0"/>
-              <w:rPr>
-                <w:b/>
-                <w:noProof/>
-              </w:rPr>
-            </w:pPr>
-            <w:r>
-              <w:rPr>
-                <w:b/>
-                <w:noProof/>
-              </w:rPr>
-              <w:t>OR</w:t>
-            </w:r>
-          </w:p>
-          <w:p>
-            <w:pPr>
-              <w:spacing w:after="0" w:line="240" w:lineRule="auto"/>
-              <w:cnfStyle w:val="000000000000" w:firstRow="0" w:lastRow="0" w:firstColumn="0" w:lastColumn="0" w:oddVBand="0" w:evenVBand="0" w:oddHBand="0" w:evenHBand="0" w:firstRowFirstColumn="0" w:firstRowLastColumn="0" w:lastRowFirstColumn="0" w:lastRowLastColumn="0"/>
-              <w:rPr>
-                <w:noProof/>
-              </w:rPr>
-            </w:pPr>
-            <w:r>
-              <w:rPr>
-                <w:noProof/>
-              </w:rPr>
-              <w:t>Folders with .continuous files (openephys output)</w:t>
             </w:r>
           </w:p>
         </w:tc>
@@ -281,6 +300,55 @@
                 <w:noProof/>
               </w:rPr>
               <w:t>formatBin_wrapper.m</w:t>
+            </w:r>
+            <w:r>
+              <w:rPr>
+                <w:noProof/>
+              </w:rPr>
+              <w:t xml:space="preserve"> (SECTION 1)</w:t>
+            </w:r>
+          </w:p>
+          <w:p>
+            <w:pPr>
+              <w:spacing w:after="0" w:line="240" w:lineRule="auto"/>
+              <w:cnfStyle w:val="000000000000" w:firstRow="0" w:lastRow="0" w:firstColumn="0" w:lastColumn="0" w:oddVBand="0" w:evenVBand="0" w:oddHBand="0" w:evenHBand="0" w:firstRowFirstColumn="0" w:firstRowLastColumn="0" w:lastRowFirstColumn="0" w:lastRowLastColumn="0"/>
+              <w:rPr>
+                <w:noProof/>
+              </w:rPr>
+            </w:pPr>
+            <w:r>
+              <w:rPr>
+                <w:b/>
+                <w:noProof/>
+              </w:rPr>
+              <w:t>OR</w:t>
+            </w:r>
+          </w:p>
+          <w:p>
+            <w:pPr>
+              <w:spacing w:after="0" w:line="240" w:lineRule="auto"/>
+              <w:cnfStyle w:val="000000000000" w:firstRow="0" w:lastRow="0" w:firstColumn="0" w:lastColumn="0" w:oddVBand="0" w:evenVBand="0" w:oddHBand="0" w:evenHBand="0" w:firstRowFirstColumn="0" w:firstRowLastColumn="0" w:lastRowFirstColumn="0" w:lastRowLastColumn="0"/>
+              <w:rPr>
+                <w:noProof/>
+              </w:rPr>
+            </w:pPr>
+            <w:r>
+              <w:rPr>
+                <w:noProof/>
+              </w:rPr>
+              <w:t xml:space="preserve">formatBin_wrapper.m (SECTION </w:t>
+            </w:r>
+            <w:r>
+              <w:rPr>
+                <w:noProof/>
+              </w:rPr>
+              <w:t>w</w:t>
+            </w:r>
+            <w:r>
+              <w:rPr>
+                <w:noProof/>
+              </w:rPr>
+              <w:t>)</w:t>
             </w:r>
           </w:p>
         </w:tc>
@@ -928,29 +996,14 @@
                 <w:noProof/>
                 <w:sz w:val="20"/>
               </w:rPr>
-              <w:t>HPC:</w:t>
-            </w:r>
-            <w:r>
-              <w:rPr>
-                <w:b/>
+              <w:t xml:space="preserve">HPC: </w:t>
+            </w:r>
+            <w:r>
+              <w:rPr>
                 <w:noProof/>
                 <w:sz w:val="20"/>
               </w:rPr>
-              <w:t xml:space="preserve"> </w:t>
-            </w:r>
-            <w:r>
-              <w:rPr>
-                <w:noProof/>
-                <w:sz w:val="20"/>
-              </w:rPr>
-              <w:t>klusta</w:t>
-            </w:r>
-            <w:r>
-              <w:rPr>
-                <w:noProof/>
-                <w:sz w:val="20"/>
-              </w:rPr>
-              <w:t>Job.sh</w:t>
+              <w:t>klustaJob.sh</w:t>
             </w:r>
           </w:p>
         </w:tc>
@@ -1392,8 +1445,6 @@
               </w:rPr>
               <w:t>Run section by section (ctrl+enter)</w:t>
             </w:r>
-            <w:bookmarkStart w:id="0" w:name="_GoBack"/>
-            <w:bookmarkEnd w:id="0"/>
           </w:p>
         </w:tc>
         <w:tc>
@@ -1715,19 +1766,15 @@
               <w:rPr>
                 <w:noProof/>
               </w:rPr>
-              <w:t xml:space="preserve">extractTrialUnits_wrapper.m (SECTION </w:t>
-            </w:r>
-            <w:r>
-              <w:rPr>
-                <w:noProof/>
-              </w:rPr>
-              <w:t>2-3</w:t>
-            </w:r>
-            <w:r>
-              <w:rPr>
-                <w:noProof/>
-              </w:rPr>
-              <w:t>)</w:t>
+              <w:t>extractTrialUnits_wra</w:t>
+            </w:r>
+            <w:bookmarkStart w:id="0" w:name="_GoBack"/>
+            <w:bookmarkEnd w:id="0"/>
+            <w:r>
+              <w:rPr>
+                <w:noProof/>
+              </w:rPr>
+              <w:t>pper.m (SECTION 2-3)</w:t>
             </w:r>
           </w:p>
           <w:p>
@@ -1859,16 +1906,10 @@
               <w:cnfStyle w:val="000000000000" w:firstRow="0" w:lastRow="0" w:firstColumn="0" w:lastColumn="0" w:oddVBand="0" w:evenVBand="0" w:oddHBand="0" w:evenHBand="0" w:firstRowFirstColumn="0" w:firstRowLastColumn="0" w:lastRowFirstColumn="0" w:lastRowLastColumn="0"/>
             </w:pPr>
             <w:r>
-              <w:t>Wave</w:t>
-            </w:r>
-            <w:r>
-              <w:t xml:space="preserve"> extraction</w:t>
-            </w:r>
-            <w:r>
-              <w:t xml:space="preserve"> </w:t>
-            </w:r>
-            <w:r>
-              <w:t>+ secondary template match</w:t>
+              <w:t>Wave extraction</w:t>
+            </w:r>
+            <w:r>
+              <w:t xml:space="preserve"> + secondary template match</w:t>
             </w:r>
           </w:p>
         </w:tc>

</xml_diff>